<commit_message>
organigramas añadidos, eliminado administracion
</commit_message>
<xml_diff>
--- a/diagrama.docx
+++ b/diagrama.docx
@@ -13,20 +13,780 @@
           <w:lang w:val="es-VE"/>
         </w:rPr>
         <w:pict>
-          <v:roundrect id="Rectangle: Rounded Corners 17" o:spid="_x0000_s1026" style="position:absolute;margin-left:-59.35pt;margin-top:358.4pt;width:166.15pt;height:162pt;z-index:251691008;visibility:visible;mso-width-relative:margin;v-text-anchor:middle" arcsize="10923f" o:gfxdata="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" fillcolor="#c45911 [2405]" strokecolor="#1f3763 [1604]" strokeweight="1pt">
-            <v:stroke joinstyle="miter"/>
-          </v:roundrect>
-        </w:pict>
-      </w:r>
-      <w:r>
-        <w:rPr>
-          <w:lang w:val="es-VE"/>
-        </w:rPr>
-        <w:pict>
           <v:shapetype id="_x0000_t202" coordsize="21600,21600" o:spt="202" path="m,l,21600r21600,l21600,xe">
             <v:stroke joinstyle="miter"/>
             <v:path gradientshapeok="t" o:connecttype="rect"/>
           </v:shapetype>
+          <v:shape id="Text Box 63" o:spid="_x0000_s1030" type="#_x0000_t202" style="position:absolute;margin-left:529.65pt;margin-top:104.7pt;width:160pt;height:155.85pt;z-index:251766784;visibility:visible;mso-position-horizontal-relative:page;mso-width-relative:margin;mso-height-relative:margin" o:gfxdata="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" filled="f" stroked="f" strokeweight=".5pt">
+            <v:textbox>
+              <w:txbxContent>
+                <w:p>
+                  <w:pPr>
+                    <w:pStyle w:val="Prrafodelista"/>
+                    <w:numPr>
+                      <w:ilvl w:val="0"/>
+                      <w:numId w:val="5"/>
+                    </w:numPr>
+                    <w:rPr>
+                      <w:sz w:val="28"/>
+                      <w:szCs w:val="28"/>
+                      <w:lang w:val="es-VE"/>
+                    </w:rPr>
+                  </w:pPr>
+                  <w:r>
+                    <w:rPr>
+                      <w:szCs w:val="20"/>
+                      <w:lang w:val="es-VE"/>
+                    </w:rPr>
+                    <w:t>Adquirir mercancía para la venta</w:t>
+                  </w:r>
+                  <w:r>
+                    <w:rPr>
+                      <w:szCs w:val="20"/>
+                      <w:lang w:val="es-VE"/>
+                    </w:rPr>
+                    <w:t xml:space="preserve"> y activos para la empresa</w:t>
+                  </w:r>
+                  <w:r>
+                    <w:rPr>
+                      <w:szCs w:val="20"/>
+                      <w:lang w:val="es-VE"/>
+                    </w:rPr>
+                    <w:t>.</w:t>
+                  </w:r>
+                </w:p>
+                <w:p>
+                  <w:pPr>
+                    <w:pStyle w:val="Prrafodelista"/>
+                    <w:numPr>
+                      <w:ilvl w:val="0"/>
+                      <w:numId w:val="5"/>
+                    </w:numPr>
+                    <w:rPr>
+                      <w:sz w:val="28"/>
+                      <w:szCs w:val="28"/>
+                      <w:lang w:val="es-VE"/>
+                    </w:rPr>
+                  </w:pPr>
+                  <w:r>
+                    <w:rPr>
+                      <w:lang w:val="es-VE"/>
+                    </w:rPr>
+                    <w:t>Asegurar la calidad de los productos</w:t>
+                  </w:r>
+                </w:p>
+                <w:p>
+                  <w:pPr>
+                    <w:pStyle w:val="Prrafodelista"/>
+                    <w:numPr>
+                      <w:ilvl w:val="0"/>
+                      <w:numId w:val="5"/>
+                    </w:numPr>
+                    <w:rPr>
+                      <w:sz w:val="28"/>
+                      <w:szCs w:val="28"/>
+                      <w:lang w:val="es-VE"/>
+                    </w:rPr>
+                  </w:pPr>
+                  <w:r>
+                    <w:rPr>
+                      <w:lang w:val="es-VE"/>
+                    </w:rPr>
+                    <w:t>Analizar el mercado</w:t>
+                  </w:r>
+                </w:p>
+                <w:p>
+                  <w:pPr>
+                    <w:pStyle w:val="Prrafodelista"/>
+                    <w:numPr>
+                      <w:ilvl w:val="0"/>
+                      <w:numId w:val="5"/>
+                    </w:numPr>
+                    <w:rPr>
+                      <w:sz w:val="28"/>
+                      <w:szCs w:val="28"/>
+                      <w:lang w:val="es-VE"/>
+                    </w:rPr>
+                  </w:pPr>
+                  <w:r>
+                    <w:rPr>
+                      <w:lang w:val="es-VE"/>
+                    </w:rPr>
+                    <w:t>Mantener contacto con el proveedor</w:t>
+                  </w:r>
+                </w:p>
+              </w:txbxContent>
+            </v:textbox>
+            <w10:wrap anchorx="page"/>
+          </v:shape>
+        </w:pict>
+      </w:r>
+      <w:r>
+        <w:rPr>
+          <w:lang w:val="es-VE"/>
+        </w:rPr>
+        <w:pict>
+          <v:shape id="Text Box 60" o:spid="_x0000_s1037" type="#_x0000_t202" style="position:absolute;margin-left:163.7pt;margin-top:98.05pt;width:160.8pt;height:173.65pt;z-index:251760640;visibility:visible;mso-position-horizontal-relative:page;mso-width-relative:margin;mso-height-relative:margin" o:gfxdata="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" filled="f" stroked="f" strokeweight=".5pt">
+            <v:textbox>
+              <w:txbxContent>
+                <w:p>
+                  <w:pPr>
+                    <w:pStyle w:val="Prrafodelista"/>
+                    <w:numPr>
+                      <w:ilvl w:val="0"/>
+                      <w:numId w:val="2"/>
+                    </w:numPr>
+                    <w:rPr>
+                      <w:b/>
+                      <w:bCs/>
+                      <w:sz w:val="28"/>
+                      <w:szCs w:val="28"/>
+                      <w:lang w:val="es-VE"/>
+                    </w:rPr>
+                  </w:pPr>
+                  <w:r>
+                    <w:rPr>
+                      <w:szCs w:val="20"/>
+                      <w:lang w:val="es-VE"/>
+                    </w:rPr>
+                    <w:t>Monitorear</w:t>
+                  </w:r>
+                  <w:r>
+                    <w:rPr>
+                      <w:szCs w:val="20"/>
+                      <w:lang w:val="es-VE"/>
+                    </w:rPr>
+                    <w:t xml:space="preserve"> funciones</w:t>
+                  </w:r>
+                  <w:r>
+                    <w:rPr>
+                      <w:szCs w:val="20"/>
+                      <w:lang w:val="es-VE"/>
+                    </w:rPr>
+                    <w:t>.</w:t>
+                  </w:r>
+                </w:p>
+                <w:p>
+                  <w:pPr>
+                    <w:pStyle w:val="Prrafodelista"/>
+                    <w:numPr>
+                      <w:ilvl w:val="0"/>
+                      <w:numId w:val="2"/>
+                    </w:numPr>
+                    <w:rPr>
+                      <w:b/>
+                      <w:bCs/>
+                      <w:sz w:val="36"/>
+                      <w:szCs w:val="36"/>
+                      <w:lang w:val="es-VE"/>
+                    </w:rPr>
+                  </w:pPr>
+                  <w:r>
+                    <w:rPr>
+                      <w:lang w:val="es-VE"/>
+                    </w:rPr>
+                    <w:t>Mejorar continuamente los procesos operativos</w:t>
+                  </w:r>
+                  <w:r>
+                    <w:rPr>
+                      <w:lang w:val="es-VE"/>
+                    </w:rPr>
+                    <w:t>.</w:t>
+                  </w:r>
+                </w:p>
+                <w:p>
+                  <w:pPr>
+                    <w:pStyle w:val="Prrafodelista"/>
+                    <w:numPr>
+                      <w:ilvl w:val="0"/>
+                      <w:numId w:val="2"/>
+                    </w:numPr>
+                    <w:rPr>
+                      <w:b/>
+                      <w:bCs/>
+                      <w:sz w:val="36"/>
+                      <w:szCs w:val="36"/>
+                      <w:lang w:val="es-VE"/>
+                    </w:rPr>
+                  </w:pPr>
+                  <w:r>
+                    <w:rPr>
+                      <w:lang w:val="es-VE"/>
+                    </w:rPr>
+                    <w:t>Corregir fallas en</w:t>
+                  </w:r>
+                  <w:r>
+                    <w:rPr>
+                      <w:lang w:val="es-VE"/>
+                    </w:rPr>
+                    <w:t xml:space="preserve"> los sistemas.</w:t>
+                  </w:r>
+                </w:p>
+                <w:p>
+                  <w:pPr>
+                    <w:pStyle w:val="Prrafodelista"/>
+                    <w:numPr>
+                      <w:ilvl w:val="0"/>
+                      <w:numId w:val="2"/>
+                    </w:numPr>
+                    <w:rPr>
+                      <w:b/>
+                      <w:bCs/>
+                      <w:sz w:val="36"/>
+                      <w:szCs w:val="36"/>
+                      <w:lang w:val="es-VE"/>
+                    </w:rPr>
+                  </w:pPr>
+                  <w:r>
+                    <w:rPr>
+                      <w:lang w:val="es-VE"/>
+                    </w:rPr>
+                    <w:t>Garantizarla operatividad de la empresa</w:t>
+                  </w:r>
+                </w:p>
+              </w:txbxContent>
+            </v:textbox>
+            <w10:wrap anchorx="page"/>
+          </v:shape>
+        </w:pict>
+      </w:r>
+      <w:r>
+        <w:rPr>
+          <w:lang w:val="es-VE"/>
+        </w:rPr>
+        <w:pict>
+          <v:rect id="Rectangle 11" o:spid="_x0000_s1056" style="position:absolute;margin-left:474.85pt;margin-top:38.25pt;width:132pt;height:36pt;z-index:251679744;visibility:visible;mso-position-horizontal-relative:margin;mso-width-relative:margin;v-text-anchor:middle" o:gfxdata="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" fillcolor="#7030a0" strokecolor="#1f3763 [1604]" strokeweight="1pt">
+            <w10:wrap anchorx="margin"/>
+          </v:rect>
+        </w:pict>
+      </w:r>
+      <w:r>
+        <w:rPr>
+          <w:lang w:val="es-VE"/>
+        </w:rPr>
+        <w:pict>
+          <v:line id="Straight Connector 29" o:spid="_x0000_s1070" style="position:absolute;flip:x;z-index:-251606016;visibility:visible;mso-position-horizontal-relative:margin;mso-width-relative:margin;mso-height-relative:margin" from="541.05pt,23.05pt" to="541.25pt,65.8pt" o:gfxdata="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" strokecolor="#4472c4 [3204]" strokeweight=".5pt">
+            <v:stroke joinstyle="miter"/>
+            <w10:wrap anchorx="margin"/>
+          </v:line>
+        </w:pict>
+      </w:r>
+      <w:r>
+        <w:rPr>
+          <w:lang w:val="es-VE"/>
+        </w:rPr>
+        <w:pict>
+          <v:shape id="Text Box 53" o:spid="_x0000_s1043" type="#_x0000_t202" style="position:absolute;margin-left:547.05pt;margin-top:36.7pt;width:127.25pt;height:41.05pt;z-index:251748352;visibility:visible;mso-position-horizontal-relative:page;mso-width-relative:margin;mso-height-relative:margin" o:gfxdata="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" filled="f" stroked="f" strokeweight=".5pt">
+            <v:textbox>
+              <w:txbxContent>
+                <w:p>
+                  <w:pPr>
+                    <w:jc w:val="center"/>
+                    <w:rPr>
+                      <w:b/>
+                      <w:bCs/>
+                      <w:sz w:val="48"/>
+                      <w:szCs w:val="48"/>
+                      <w:lang w:val="es-VE"/>
+                    </w:rPr>
+                  </w:pPr>
+                  <w:r>
+                    <w:rPr>
+                      <w:b/>
+                      <w:bCs/>
+                      <w:sz w:val="40"/>
+                      <w:szCs w:val="36"/>
+                      <w:lang w:val="es-VE"/>
+                    </w:rPr>
+                    <w:t>Compras</w:t>
+                  </w:r>
+                </w:p>
+              </w:txbxContent>
+            </v:textbox>
+            <w10:wrap anchorx="page"/>
+          </v:shape>
+        </w:pict>
+      </w:r>
+      <w:r>
+        <w:rPr>
+          <w:lang w:val="es-VE"/>
+        </w:rPr>
+        <w:pict>
+          <v:line id="Straight Connector 38" o:spid="_x0000_s1078" style="position:absolute;flip:x;z-index:-251587584;visibility:visible;mso-width-relative:margin;mso-height-relative:margin" from="541.75pt,64.5pt" to="541.95pt,107.25pt" o:gfxdata="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" strokecolor="#4472c4 [3204]" strokeweight=".5pt">
+            <v:stroke joinstyle="miter"/>
+          </v:line>
+        </w:pict>
+      </w:r>
+      <w:r>
+        <w:rPr>
+          <w:lang w:val="es-VE"/>
+        </w:rPr>
+        <w:pict>
+          <v:roundrect id="Rectangle: Rounded Corners 16" o:spid="_x0000_s1060" style="position:absolute;margin-left:461.15pt;margin-top:102pt;width:156.5pt;height:162pt;z-index:251688960;visibility:visible;v-text-anchor:middle" arcsize="10923f" o:gfxdata="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" fillcolor="#7030a0" strokecolor="#1f3763 [1604]" strokeweight="1pt">
+            <v:stroke joinstyle="miter"/>
+          </v:roundrect>
+        </w:pict>
+      </w:r>
+      <w:r>
+        <w:rPr>
+          <w:lang w:val="es-VE"/>
+        </w:rPr>
+        <w:pict>
+          <v:line id="Straight Connector 33" o:spid="_x0000_s1083" style="position:absolute;flip:x;z-index:-251597824;visibility:visible;mso-position-horizontal-relative:margin;mso-width-relative:margin;mso-height-relative:margin" from="432.75pt,24.8pt" to="434.7pt,303.5pt" o:gfxdata="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" strokecolor="#4472c4 [3204]" strokeweight=".5pt">
+            <v:stroke joinstyle="miter"/>
+            <w10:wrap anchorx="margin"/>
+          </v:line>
+        </w:pict>
+      </w:r>
+      <w:r>
+        <w:rPr>
+          <w:lang w:val="es-VE"/>
+        </w:rPr>
+        <w:pict>
+          <v:shape id="Text Box 61" o:spid="_x0000_s1032" type="#_x0000_t202" style="position:absolute;margin-left:333.95pt;margin-top:95.3pt;width:146.85pt;height:159.45pt;z-index:251762688;visibility:visible;mso-position-horizontal-relative:page;mso-width-relative:margin;mso-height-relative:margin" o:gfxdata="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" filled="f" stroked="f" strokeweight=".5pt">
+            <v:textbox style="mso-next-textbox:#Text Box 61">
+              <w:txbxContent>
+                <w:p>
+                  <w:pPr>
+                    <w:pStyle w:val="Prrafodelista"/>
+                    <w:numPr>
+                      <w:ilvl w:val="0"/>
+                      <w:numId w:val="3"/>
+                    </w:numPr>
+                    <w:rPr>
+                      <w:sz w:val="28"/>
+                      <w:szCs w:val="28"/>
+                      <w:lang w:val="es-VE"/>
+                    </w:rPr>
+                  </w:pPr>
+                  <w:r>
+                    <w:rPr>
+                      <w:lang w:val="es-VE"/>
+                    </w:rPr>
+                    <w:t>Alcanzar y superar las metas de ventas establecidas</w:t>
+                  </w:r>
+                  <w:r>
+                    <w:rPr>
+                      <w:lang w:val="es-VE"/>
+                    </w:rPr>
+                    <w:t>.</w:t>
+                  </w:r>
+                </w:p>
+                <w:p>
+                  <w:pPr>
+                    <w:pStyle w:val="Prrafodelista"/>
+                    <w:numPr>
+                      <w:ilvl w:val="0"/>
+                      <w:numId w:val="3"/>
+                    </w:numPr>
+                    <w:rPr>
+                      <w:sz w:val="28"/>
+                      <w:szCs w:val="28"/>
+                      <w:lang w:val="es-VE"/>
+                    </w:rPr>
+                  </w:pPr>
+                  <w:r>
+                    <w:rPr>
+                      <w:lang w:val="es-VE"/>
+                    </w:rPr>
+                    <w:t>Satisfacer necesidades de los clientes.</w:t>
+                  </w:r>
+                </w:p>
+                <w:p>
+                  <w:pPr>
+                    <w:pStyle w:val="Prrafodelista"/>
+                    <w:numPr>
+                      <w:ilvl w:val="0"/>
+                      <w:numId w:val="3"/>
+                    </w:numPr>
+                    <w:rPr>
+                      <w:sz w:val="28"/>
+                      <w:szCs w:val="28"/>
+                      <w:lang w:val="es-VE"/>
+                    </w:rPr>
+                  </w:pPr>
+                  <w:r>
+                    <w:rPr>
+                      <w:lang w:val="es-VE"/>
+                    </w:rPr>
+                    <w:t>Brindar orientación especializada sobre los repuestos</w:t>
+                  </w:r>
+                  <w:r>
+                    <w:rPr>
+                      <w:lang w:val="es-VE"/>
+                    </w:rPr>
+                    <w:t>.</w:t>
+                  </w:r>
+                </w:p>
+              </w:txbxContent>
+            </v:textbox>
+            <w10:wrap anchorx="page"/>
+          </v:shape>
+        </w:pict>
+      </w:r>
+      <w:r>
+        <w:rPr>
+          <w:lang w:val="es-VE"/>
+        </w:rPr>
+        <w:pict>
+          <v:roundrect id="Rectangle: Rounded Corners 14" o:spid="_x0000_s1058" style="position:absolute;margin-left:273pt;margin-top:96pt;width:145.15pt;height:168.2pt;z-index:251684864;visibility:visible;v-text-anchor:middle" arcsize="10923f" o:gfxdata="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" fillcolor="#a5a5a5 [3206]" strokecolor="#525252 [1606]" strokeweight="1pt">
+            <v:stroke joinstyle="miter"/>
+          </v:roundrect>
+        </w:pict>
+      </w:r>
+      <w:r>
+        <w:rPr>
+          <w:lang w:val="es-VE"/>
+        </w:rPr>
+        <w:pict>
+          <v:roundrect id="Rectangle: Rounded Corners 13" o:spid="_x0000_s1057" style="position:absolute;margin-left:106.8pt;margin-top:101.25pt;width:140.6pt;height:170.45pt;z-index:251682816;visibility:visible;v-text-anchor:middle" arcsize="10923f" o:gfxdata="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" fillcolor="#70ad47 [3209]" strokecolor="#375623 [1609]" strokeweight="1pt">
+            <v:stroke joinstyle="miter"/>
+          </v:roundrect>
+        </w:pict>
+      </w:r>
+      <w:r>
+        <w:rPr>
+          <w:lang w:val="es-VE"/>
+        </w:rPr>
+        <w:pict>
+          <v:shape id="Text Box 59" o:spid="_x0000_s1033" type="#_x0000_t202" style="position:absolute;margin-left:0;margin-top:87.8pt;width:155.8pt;height:176.2pt;z-index:251758592;visibility:visible;mso-position-horizontal:left;mso-position-horizontal-relative:page;mso-width-relative:margin;mso-height-relative:margin" o:gfxdata="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" filled="f" stroked="f" strokeweight=".5pt">
+            <v:textbox>
+              <w:txbxContent>
+                <w:p>
+                  <w:pPr>
+                    <w:pStyle w:val="Prrafodelista"/>
+                    <w:numPr>
+                      <w:ilvl w:val="0"/>
+                      <w:numId w:val="1"/>
+                    </w:numPr>
+                    <w:rPr>
+                      <w:b/>
+                      <w:bCs/>
+                      <w:sz w:val="36"/>
+                      <w:szCs w:val="36"/>
+                      <w:lang w:val="es-VE"/>
+                    </w:rPr>
+                  </w:pPr>
+                  <w:r>
+                    <w:rPr>
+                      <w:lang w:val="es-VE"/>
+                    </w:rPr>
+                    <w:t>Definir y ejecutar estrategias a corto y largo plazo</w:t>
+                  </w:r>
+                  <w:r>
+                    <w:rPr>
+                      <w:lang w:val="es-VE"/>
+                    </w:rPr>
+                    <w:t>.</w:t>
+                  </w:r>
+                </w:p>
+                <w:p>
+                  <w:pPr>
+                    <w:pStyle w:val="Prrafodelista"/>
+                    <w:numPr>
+                      <w:ilvl w:val="0"/>
+                      <w:numId w:val="1"/>
+                    </w:numPr>
+                    <w:rPr>
+                      <w:b/>
+                      <w:bCs/>
+                      <w:sz w:val="36"/>
+                      <w:szCs w:val="36"/>
+                      <w:lang w:val="es-VE"/>
+                    </w:rPr>
+                  </w:pPr>
+                  <w:r>
+                    <w:rPr>
+                      <w:lang w:val="es-VE"/>
+                    </w:rPr>
+                    <w:t>Velar por la integridad legal de la empresa</w:t>
+                  </w:r>
+                  <w:r>
+                    <w:rPr>
+                      <w:lang w:val="es-VE"/>
+                    </w:rPr>
+                    <w:t>.</w:t>
+                  </w:r>
+                </w:p>
+                <w:p>
+                  <w:pPr>
+                    <w:pStyle w:val="Prrafodelista"/>
+                    <w:numPr>
+                      <w:ilvl w:val="0"/>
+                      <w:numId w:val="1"/>
+                    </w:numPr>
+                    <w:rPr>
+                      <w:b/>
+                      <w:bCs/>
+                      <w:sz w:val="36"/>
+                      <w:szCs w:val="36"/>
+                      <w:lang w:val="es-VE"/>
+                    </w:rPr>
+                  </w:pPr>
+                  <w:r>
+                    <w:rPr>
+                      <w:lang w:val="es-VE"/>
+                    </w:rPr>
+                    <w:t>Obtener financiamiento</w:t>
+                  </w:r>
+                  <w:r>
+                    <w:rPr>
+                      <w:lang w:val="es-VE"/>
+                    </w:rPr>
+                    <w:t>.</w:t>
+                  </w:r>
+                </w:p>
+                <w:p>
+                  <w:pPr>
+                    <w:pStyle w:val="Prrafodelista"/>
+                    <w:numPr>
+                      <w:ilvl w:val="0"/>
+                      <w:numId w:val="1"/>
+                    </w:numPr>
+                    <w:rPr>
+                      <w:b/>
+                      <w:bCs/>
+                      <w:sz w:val="36"/>
+                      <w:szCs w:val="36"/>
+                      <w:lang w:val="es-VE"/>
+                    </w:rPr>
+                  </w:pPr>
+                  <w:r>
+                    <w:rPr>
+                      <w:lang w:val="es-VE"/>
+                    </w:rPr>
+                    <w:t>Invertir en activos para la empresa</w:t>
+                  </w:r>
+                </w:p>
+              </w:txbxContent>
+            </v:textbox>
+            <w10:wrap anchorx="page"/>
+          </v:shape>
+        </w:pict>
+      </w:r>
+      <w:r>
+        <w:rPr>
+          <w:lang w:val="es-VE"/>
+        </w:rPr>
+        <w:pict>
+          <v:roundrect id="Rectangle: Rounded Corners 12" o:spid="_x0000_s1046" style="position:absolute;margin-left:-48.9pt;margin-top:96pt;width:132.7pt;height:168pt;z-index:251680768;visibility:visible;mso-width-relative:margin;mso-height-relative:margin;v-text-anchor:middle" arcsize="10923f" o:gfxdata="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" fillcolor="#ffc000 [3207]" strokecolor="#7f5f00 [1607]" strokeweight="1pt">
+            <v:stroke joinstyle="miter"/>
+            <v:textbox>
+              <w:txbxContent>
+                <w:p>
+                  <w:pPr>
+                    <w:jc w:val="center"/>
+                    <w:rPr>
+                      <w:lang w:val="es-VE"/>
+                    </w:rPr>
+                  </w:pPr>
+                </w:p>
+              </w:txbxContent>
+            </v:textbox>
+          </v:roundrect>
+        </w:pict>
+      </w:r>
+      <w:r>
+        <w:rPr>
+          <w:lang w:val="es-VE"/>
+        </w:rPr>
+        <w:pict>
+          <v:line id="Straight Connector 30" o:spid="_x0000_s1071" style="position:absolute;flip:x;z-index:-251603968;visibility:visible;mso-position-horizontal-relative:margin;mso-width-relative:margin;mso-height-relative:margin" from="91.7pt,23.05pt" to="94.2pt,302.6pt" o:gfxdata="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" strokecolor="#4472c4 [3204]" strokeweight=".5pt">
+            <v:stroke joinstyle="miter"/>
+            <w10:wrap anchorx="margin"/>
+          </v:line>
+        </w:pict>
+      </w:r>
+      <w:r>
+        <w:rPr>
+          <w:lang w:val="es-VE"/>
+        </w:rPr>
+        <w:pict>
+          <v:line id="Straight Connector 27" o:spid="_x0000_s1068" style="position:absolute;flip:x;z-index:-251610112;visibility:visible;mso-position-horizontal-relative:margin;mso-width-relative:margin;mso-height-relative:margin" from="180pt,23.75pt" to="180.2pt,66.5pt" o:gfxdata="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" strokecolor="#4472c4 [3204]" strokeweight=".5pt">
+            <v:stroke joinstyle="miter"/>
+            <w10:wrap anchorx="margin"/>
+          </v:line>
+        </w:pict>
+      </w:r>
+      <w:r>
+        <w:rPr>
+          <w:lang w:val="es-VE"/>
+        </w:rPr>
+        <w:pict>
+          <v:line id="Straight Connector 35" o:spid="_x0000_s1075" style="position:absolute;flip:x;z-index:-251593728;visibility:visible;mso-width-relative:margin;mso-height-relative:margin" from="180.5pt,65.2pt" to="180.7pt,107.95pt" o:gfxdata="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" strokecolor="#4472c4 [3204]" strokeweight=".5pt">
+            <v:stroke joinstyle="miter"/>
+          </v:line>
+        </w:pict>
+      </w:r>
+      <w:r>
+        <w:rPr>
+          <w:lang w:val="es-VE"/>
+        </w:rPr>
+        <w:pict>
+          <v:shape id="Text Box 50" o:spid="_x0000_s1039" type="#_x0000_t202" style="position:absolute;margin-left:174.75pt;margin-top:33.25pt;width:144.65pt;height:57pt;z-index:251742208;visibility:visible;mso-position-horizontal-relative:page;mso-width-relative:margin;mso-height-relative:margin" o:gfxdata="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" filled="f" stroked="f" strokeweight=".5pt">
+            <v:textbox>
+              <w:txbxContent>
+                <w:p>
+                  <w:pPr>
+                    <w:spacing w:after="0" w:line="240" w:lineRule="auto"/>
+                    <w:jc w:val="center"/>
+                    <w:rPr>
+                      <w:b/>
+                      <w:bCs/>
+                      <w:sz w:val="28"/>
+                      <w:szCs w:val="24"/>
+                      <w:lang w:val="es-VE"/>
+                    </w:rPr>
+                  </w:pPr>
+                  <w:r>
+                    <w:rPr>
+                      <w:b/>
+                      <w:bCs/>
+                      <w:sz w:val="28"/>
+                      <w:szCs w:val="24"/>
+                      <w:lang w:val="es-VE"/>
+                    </w:rPr>
+                    <w:t>Gerencia de</w:t>
+                  </w:r>
+                </w:p>
+                <w:p>
+                  <w:pPr>
+                    <w:spacing w:after="0" w:line="240" w:lineRule="auto"/>
+                    <w:jc w:val="center"/>
+                    <w:rPr>
+                      <w:b/>
+                      <w:bCs/>
+                      <w:sz w:val="28"/>
+                      <w:szCs w:val="24"/>
+                      <w:lang w:val="es-VE"/>
+                    </w:rPr>
+                  </w:pPr>
+                  <w:r>
+                    <w:rPr>
+                      <w:b/>
+                      <w:bCs/>
+                      <w:sz w:val="28"/>
+                      <w:szCs w:val="24"/>
+                      <w:lang w:val="es-VE"/>
+                    </w:rPr>
+                    <w:t>operaciones</w:t>
+                  </w:r>
+                </w:p>
+              </w:txbxContent>
+            </v:textbox>
+            <w10:wrap anchorx="page"/>
+          </v:shape>
+        </w:pict>
+      </w:r>
+      <w:r>
+        <w:rPr>
+          <w:lang w:val="es-VE"/>
+        </w:rPr>
+        <w:pict>
+          <v:rect id="Rectangle 3" o:spid="_x0000_s1053" style="position:absolute;margin-left:117.6pt;margin-top:36.75pt;width:114pt;height:36pt;z-index:251663360;visibility:visible;mso-width-relative:margin;v-text-anchor:middle" o:gfxdata="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" fillcolor="#70ad47 [3209]" strokecolor="#375623 [1609]" strokeweight="1pt"/>
+        </w:pict>
+      </w:r>
+      <w:r>
+        <w:rPr>
+          <w:lang w:val="es-VE"/>
+        </w:rPr>
+        <w:pict>
+          <v:line id="Straight Connector 31" o:spid="_x0000_s1072" style="position:absolute;flip:x;z-index:-251601920;visibility:visible;mso-position-horizontal-relative:margin;mso-width-relative:margin;mso-height-relative:margin" from="258.45pt,24.45pt" to="260.95pt,304pt" o:gfxdata="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" strokecolor="#4472c4 [3204]" strokeweight=".5pt">
+            <v:stroke joinstyle="miter"/>
+            <w10:wrap anchorx="margin"/>
+          </v:line>
+        </w:pict>
+      </w:r>
+      <w:r>
+        <w:rPr>
+          <w:lang w:val="es-VE"/>
+        </w:rPr>
+        <w:pict>
+          <v:line id="Straight Connector 34" o:spid="_x0000_s1074" style="position:absolute;flip:x;z-index:-251595776;visibility:visible;mso-width-relative:margin;mso-height-relative:margin" from="351.9pt,69.25pt" to="352.1pt,112pt" o:gfxdata="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" strokecolor="#4472c4 [3204]" strokeweight=".5pt">
+            <v:stroke joinstyle="miter"/>
+          </v:line>
+        </w:pict>
+      </w:r>
+      <w:r>
+        <w:rPr>
+          <w:lang w:val="es-VE"/>
+        </w:rPr>
+        <w:pict>
+          <v:line id="Straight Connector 24" o:spid="_x0000_s1065" style="position:absolute;flip:x;z-index:-251616256;visibility:visible;mso-width-relative:margin;mso-height-relative:margin" from="351.5pt,4.05pt" to="351.7pt,46.8pt" o:gfxdata="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" strokecolor="#4472c4 [3204]" strokeweight=".5pt">
+            <v:stroke joinstyle="miter"/>
+          </v:line>
+        </w:pict>
+      </w:r>
+      <w:r>
+        <w:rPr>
+          <w:lang w:val="es-VE"/>
+        </w:rPr>
+        <w:pict>
+          <v:line id="Straight Connector 32" o:spid="_x0000_s1073" style="position:absolute;flip:x;z-index:-251599872;visibility:visible;mso-position-horizontal-relative:margin;mso-width-relative:margin;mso-height-relative:margin" from="639.6pt,23.05pt" to="642.1pt,302.6pt" o:gfxdata="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" strokecolor="#4472c4 [3204]" strokeweight=".5pt">
+            <v:stroke joinstyle="miter"/>
+            <w10:wrap anchorx="margin"/>
+          </v:line>
+        </w:pict>
+      </w:r>
+      <w:r>
+        <w:rPr>
+          <w:lang w:val="es-VE"/>
+        </w:rPr>
+        <w:pict>
+          <v:shape id="Text Box 51" o:spid="_x0000_s1045" type="#_x0000_t202" style="position:absolute;margin-left:366.25pt;margin-top:35.3pt;width:112.65pt;height:41.05pt;z-index:251744256;visibility:visible;mso-position-horizontal-relative:page;mso-width-relative:margin;mso-height-relative:margin" o:gfxdata="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" filled="f" stroked="f" strokeweight=".5pt">
+            <v:textbox style="mso-next-textbox:#Text Box 51">
+              <w:txbxContent>
+                <w:p>
+                  <w:pPr>
+                    <w:jc w:val="center"/>
+                    <w:rPr>
+                      <w:b/>
+                      <w:bCs/>
+                      <w:sz w:val="48"/>
+                      <w:szCs w:val="48"/>
+                      <w:lang w:val="es-VE"/>
+                    </w:rPr>
+                  </w:pPr>
+                  <w:r>
+                    <w:rPr>
+                      <w:b/>
+                      <w:bCs/>
+                      <w:sz w:val="40"/>
+                      <w:szCs w:val="36"/>
+                      <w:lang w:val="es-VE"/>
+                    </w:rPr>
+                    <w:t>Ventas</w:t>
+                  </w:r>
+                </w:p>
+              </w:txbxContent>
+            </v:textbox>
+            <w10:wrap anchorx="page"/>
+          </v:shape>
+        </w:pict>
+      </w:r>
+      <w:r>
+        <w:rPr>
+          <w:lang w:val="es-VE"/>
+        </w:rPr>
+        <w:pict>
+          <v:rect id="Rectangle 4" o:spid="_x0000_s1054" style="position:absolute;margin-left:286.45pt;margin-top:36.75pt;width:123pt;height:36pt;z-index:251665408;visibility:visible;mso-width-relative:margin;v-text-anchor:middle" o:gfxdata="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" fillcolor="#a5a5a5 [3206]" strokecolor="#525252 [1606]" strokeweight="1pt"/>
+        </w:pict>
+      </w:r>
+      <w:r>
+        <w:rPr>
+          <w:lang w:val="es-VE"/>
+        </w:rPr>
+        <w:pict>
+          <v:roundrect id="Rectangle: Rounded Corners 17" o:spid="_x0000_s1026" style="position:absolute;margin-left:-59.35pt;margin-top:358.4pt;width:166.15pt;height:162pt;z-index:251691008;visibility:visible;mso-width-relative:margin;v-text-anchor:middle" arcsize="10923f" o:gfxdata="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" fillcolor="#c45911 [2405]" strokecolor="#1f3763 [1604]" strokeweight="1pt">
+            <v:stroke joinstyle="miter"/>
+          </v:roundrect>
+        </w:pict>
+      </w:r>
+      <w:r>
+        <w:rPr>
+          <w:lang w:val="es-VE"/>
+        </w:rPr>
+        <w:pict>
           <v:shape id="Text Box 57" o:spid="_x0000_s1084" type="#_x0000_t202" style="position:absolute;margin-left:195.45pt;margin-top:300.25pt;width:163.8pt;height:41.05pt;z-index:251754496;visibility:visible;mso-position-horizontal-relative:page;mso-width-relative:margin;mso-height-relative:margin" o:gfxdata="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" filled="f" stroked="f" strokeweight=".5pt">
             <v:textbox>
               <w:txbxContent>
@@ -215,374 +975,6 @@
           <w:lang w:val="es-VE"/>
         </w:rPr>
         <w:pict>
-          <v:shape id="Text Box 63" o:spid="_x0000_s1030" type="#_x0000_t202" style="position:absolute;margin-left:610.4pt;margin-top:104.85pt;width:137.15pt;height:155.85pt;z-index:251766784;visibility:visible;mso-position-horizontal-relative:page;mso-width-relative:margin;mso-height-relative:margin" o:gfxdata="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" filled="f" stroked="f" strokeweight=".5pt">
-            <v:textbox>
-              <w:txbxContent>
-                <w:p>
-                  <w:pPr>
-                    <w:pStyle w:val="Prrafodelista"/>
-                    <w:numPr>
-                      <w:ilvl w:val="0"/>
-                      <w:numId w:val="5"/>
-                    </w:numPr>
-                    <w:rPr>
-                      <w:sz w:val="28"/>
-                      <w:szCs w:val="28"/>
-                      <w:lang w:val="es-VE"/>
-                    </w:rPr>
-                  </w:pPr>
-                  <w:r>
-                    <w:rPr>
-                      <w:szCs w:val="20"/>
-                      <w:lang w:val="es-VE"/>
-                    </w:rPr>
-                    <w:t>Adquirir mercancía para la venta</w:t>
-                  </w:r>
-                  <w:r>
-                    <w:rPr>
-                      <w:szCs w:val="20"/>
-                      <w:lang w:val="es-VE"/>
-                    </w:rPr>
-                    <w:t xml:space="preserve"> y activos para la empresa</w:t>
-                  </w:r>
-                  <w:r>
-                    <w:rPr>
-                      <w:szCs w:val="20"/>
-                      <w:lang w:val="es-VE"/>
-                    </w:rPr>
-                    <w:t>.</w:t>
-                  </w:r>
-                </w:p>
-                <w:p>
-                  <w:pPr>
-                    <w:pStyle w:val="Prrafodelista"/>
-                    <w:numPr>
-                      <w:ilvl w:val="0"/>
-                      <w:numId w:val="5"/>
-                    </w:numPr>
-                    <w:rPr>
-                      <w:sz w:val="28"/>
-                      <w:szCs w:val="28"/>
-                      <w:lang w:val="es-VE"/>
-                    </w:rPr>
-                  </w:pPr>
-                  <w:r>
-                    <w:rPr>
-                      <w:lang w:val="es-VE"/>
-                    </w:rPr>
-                    <w:t>Asegurar la calidad de los productos</w:t>
-                  </w:r>
-                </w:p>
-                <w:p>
-                  <w:pPr>
-                    <w:pStyle w:val="Prrafodelista"/>
-                    <w:numPr>
-                      <w:ilvl w:val="0"/>
-                      <w:numId w:val="5"/>
-                    </w:numPr>
-                    <w:rPr>
-                      <w:sz w:val="28"/>
-                      <w:szCs w:val="28"/>
-                      <w:lang w:val="es-VE"/>
-                    </w:rPr>
-                  </w:pPr>
-                  <w:r>
-                    <w:rPr>
-                      <w:lang w:val="es-VE"/>
-                    </w:rPr>
-                    <w:t>Analizar el mercado</w:t>
-                  </w:r>
-                </w:p>
-              </w:txbxContent>
-            </v:textbox>
-            <w10:wrap anchorx="page"/>
-          </v:shape>
-        </w:pict>
-      </w:r>
-      <w:r>
-        <w:rPr>
-          <w:lang w:val="es-VE"/>
-        </w:rPr>
-        <w:pict>
-          <v:line id="Straight Connector 33" o:spid="_x0000_s1083" style="position:absolute;flip:x;z-index:-251597824;visibility:visible;mso-position-horizontal-relative:margin;mso-width-relative:margin;mso-height-relative:margin" from="378.9pt,23.35pt" to="380.85pt,302.05pt" o:gfxdata="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" strokecolor="#4472c4 [3204]" strokeweight=".5pt">
-            <v:stroke joinstyle="miter"/>
-            <w10:wrap anchorx="margin"/>
-          </v:line>
-        </w:pict>
-      </w:r>
-      <w:r>
-        <w:rPr>
-          <w:lang w:val="es-VE"/>
-        </w:rPr>
-        <w:pict>
-          <v:shape id="Text Box 62" o:spid="_x0000_s1031" type="#_x0000_t202" style="position:absolute;margin-left:443.65pt;margin-top:105.3pt;width:138.8pt;height:152.85pt;z-index:251764736;visibility:visible;mso-position-horizontal-relative:page;mso-width-relative:margin;mso-height-relative:margin" o:gfxdata="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" filled="f" stroked="f" strokeweight=".5pt">
-            <v:textbox style="mso-next-textbox:#Text Box 62">
-              <w:txbxContent>
-                <w:p>
-                  <w:pPr>
-                    <w:pStyle w:val="Prrafodelista"/>
-                    <w:numPr>
-                      <w:ilvl w:val="0"/>
-                      <w:numId w:val="4"/>
-                    </w:numPr>
-                    <w:rPr>
-                      <w:sz w:val="28"/>
-                      <w:szCs w:val="28"/>
-                      <w:lang w:val="es-VE"/>
-                    </w:rPr>
-                  </w:pPr>
-                  <w:r>
-                    <w:rPr>
-                      <w:szCs w:val="20"/>
-                      <w:lang w:val="es-VE"/>
-                    </w:rPr>
-                    <w:t>Realizar labo</w:t>
-                  </w:r>
-                  <w:r>
-                    <w:rPr>
-                      <w:szCs w:val="20"/>
-                      <w:lang w:val="es-VE"/>
-                    </w:rPr>
-                    <w:t>res de gestión de recursos humanos.</w:t>
-                  </w:r>
-                </w:p>
-                <w:p>
-                  <w:pPr>
-                    <w:pStyle w:val="Prrafodelista"/>
-                    <w:numPr>
-                      <w:ilvl w:val="0"/>
-                      <w:numId w:val="4"/>
-                    </w:numPr>
-                    <w:rPr>
-                      <w:sz w:val="28"/>
-                      <w:szCs w:val="28"/>
-                      <w:lang w:val="es-VE"/>
-                    </w:rPr>
-                  </w:pPr>
-                  <w:r>
-                    <w:rPr>
-                      <w:szCs w:val="20"/>
-                      <w:lang w:val="es-VE"/>
-                    </w:rPr>
-                    <w:t>Garantiza</w:t>
-                  </w:r>
-                  <w:r>
-                    <w:rPr>
-                      <w:szCs w:val="20"/>
-                      <w:lang w:val="es-VE"/>
-                    </w:rPr>
-                    <w:t>r la solvencia de la empresa en</w:t>
-                  </w:r>
-                  <w:r>
-                    <w:rPr>
-                      <w:szCs w:val="20"/>
-                      <w:lang w:val="es-VE"/>
-                    </w:rPr>
-                    <w:t xml:space="preserve"> </w:t>
-                  </w:r>
-                  <w:r>
-                    <w:rPr>
-                      <w:szCs w:val="20"/>
-                      <w:lang w:val="es-VE"/>
-                    </w:rPr>
-                    <w:t>responsabilidades financieras.</w:t>
-                  </w:r>
-                </w:p>
-              </w:txbxContent>
-            </v:textbox>
-            <w10:wrap anchorx="page"/>
-          </v:shape>
-        </w:pict>
-      </w:r>
-      <w:r>
-        <w:rPr>
-          <w:lang w:val="es-VE"/>
-        </w:rPr>
-        <w:pict>
-          <v:shape id="Text Box 61" o:spid="_x0000_s1032" type="#_x0000_t202" style="position:absolute;margin-left:297.15pt;margin-top:90.3pt;width:141.3pt;height:162.3pt;z-index:251762688;visibility:visible;mso-position-horizontal-relative:page;mso-width-relative:margin;mso-height-relative:margin" o:gfxdata="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" filled="f" stroked="f" strokeweight=".5pt">
-            <v:textbox>
-              <w:txbxContent>
-                <w:p>
-                  <w:pPr>
-                    <w:pStyle w:val="Prrafodelista"/>
-                    <w:numPr>
-                      <w:ilvl w:val="0"/>
-                      <w:numId w:val="3"/>
-                    </w:numPr>
-                    <w:rPr>
-                      <w:sz w:val="28"/>
-                      <w:szCs w:val="28"/>
-                      <w:lang w:val="es-VE"/>
-                    </w:rPr>
-                  </w:pPr>
-                  <w:r>
-                    <w:rPr>
-                      <w:lang w:val="es-VE"/>
-                    </w:rPr>
-                    <w:t>Alcanzar y superar las metas de ventas establecidas</w:t>
-                  </w:r>
-                  <w:r>
-                    <w:rPr>
-                      <w:lang w:val="es-VE"/>
-                    </w:rPr>
-                    <w:t>.</w:t>
-                  </w:r>
-                </w:p>
-                <w:p>
-                  <w:pPr>
-                    <w:pStyle w:val="Prrafodelista"/>
-                    <w:numPr>
-                      <w:ilvl w:val="0"/>
-                      <w:numId w:val="3"/>
-                    </w:numPr>
-                    <w:rPr>
-                      <w:sz w:val="28"/>
-                      <w:szCs w:val="28"/>
-                      <w:lang w:val="es-VE"/>
-                    </w:rPr>
-                  </w:pPr>
-                  <w:r>
-                    <w:rPr>
-                      <w:lang w:val="es-VE"/>
-                    </w:rPr>
-                    <w:t>Satisfacer necesidades de los clientes.</w:t>
-                  </w:r>
-                </w:p>
-                <w:p>
-                  <w:pPr>
-                    <w:pStyle w:val="Prrafodelista"/>
-                    <w:numPr>
-                      <w:ilvl w:val="0"/>
-                      <w:numId w:val="3"/>
-                    </w:numPr>
-                    <w:rPr>
-                      <w:sz w:val="28"/>
-                      <w:szCs w:val="28"/>
-                      <w:lang w:val="es-VE"/>
-                    </w:rPr>
-                  </w:pPr>
-                  <w:r>
-                    <w:rPr>
-                      <w:lang w:val="es-VE"/>
-                    </w:rPr>
-                    <w:t>Brindar orientación especializada sobre los repuestos</w:t>
-                  </w:r>
-                  <w:r>
-                    <w:rPr>
-                      <w:lang w:val="es-VE"/>
-                    </w:rPr>
-                    <w:t>.</w:t>
-                  </w:r>
-                </w:p>
-              </w:txbxContent>
-            </v:textbox>
-            <w10:wrap anchorx="page"/>
-          </v:shape>
-        </w:pict>
-      </w:r>
-      <w:r>
-        <w:rPr>
-          <w:lang w:val="es-VE"/>
-        </w:rPr>
-        <w:pict>
-          <v:shape id="Text Box 59" o:spid="_x0000_s1033" type="#_x0000_t202" style="position:absolute;margin-left:0;margin-top:87.2pt;width:148.2pt;height:176.95pt;z-index:251758592;visibility:visible;mso-position-horizontal:left;mso-position-horizontal-relative:page;mso-width-relative:margin;mso-height-relative:margin" o:gfxdata="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" filled="f" stroked="f" strokeweight=".5pt">
-            <v:textbox>
-              <w:txbxContent>
-                <w:p>
-                  <w:pPr>
-                    <w:pStyle w:val="Prrafodelista"/>
-                    <w:numPr>
-                      <w:ilvl w:val="0"/>
-                      <w:numId w:val="1"/>
-                    </w:numPr>
-                    <w:rPr>
-                      <w:b/>
-                      <w:bCs/>
-                      <w:sz w:val="36"/>
-                      <w:szCs w:val="36"/>
-                      <w:lang w:val="es-VE"/>
-                    </w:rPr>
-                  </w:pPr>
-                  <w:r>
-                    <w:rPr>
-                      <w:lang w:val="es-VE"/>
-                    </w:rPr>
-                    <w:t>Definir y ejecutar estrategias a corto y largo plazo</w:t>
-                  </w:r>
-                  <w:r>
-                    <w:rPr>
-                      <w:lang w:val="es-VE"/>
-                    </w:rPr>
-                    <w:t>.</w:t>
-                  </w:r>
-                </w:p>
-                <w:p>
-                  <w:pPr>
-                    <w:pStyle w:val="Prrafodelista"/>
-                    <w:numPr>
-                      <w:ilvl w:val="0"/>
-                      <w:numId w:val="1"/>
-                    </w:numPr>
-                    <w:rPr>
-                      <w:b/>
-                      <w:bCs/>
-                      <w:sz w:val="36"/>
-                      <w:szCs w:val="36"/>
-                      <w:lang w:val="es-VE"/>
-                    </w:rPr>
-                  </w:pPr>
-                  <w:r>
-                    <w:rPr>
-                      <w:lang w:val="es-VE"/>
-                    </w:rPr>
-                    <w:t>Velar por la integridad legal de la empresa</w:t>
-                  </w:r>
-                  <w:r>
-                    <w:rPr>
-                      <w:lang w:val="es-VE"/>
-                    </w:rPr>
-                    <w:t>.</w:t>
-                  </w:r>
-                </w:p>
-                <w:p>
-                  <w:pPr>
-                    <w:pStyle w:val="Prrafodelista"/>
-                    <w:numPr>
-                      <w:ilvl w:val="0"/>
-                      <w:numId w:val="1"/>
-                    </w:numPr>
-                    <w:rPr>
-                      <w:b/>
-                      <w:bCs/>
-                      <w:sz w:val="36"/>
-                      <w:szCs w:val="36"/>
-                      <w:lang w:val="es-VE"/>
-                    </w:rPr>
-                  </w:pPr>
-                  <w:r>
-                    <w:rPr>
-                      <w:lang w:val="es-VE"/>
-                    </w:rPr>
-                    <w:t>Obtener financiamiento</w:t>
-                  </w:r>
-                  <w:r>
-                    <w:rPr>
-                      <w:lang w:val="es-VE"/>
-                    </w:rPr>
-                    <w:t>.</w:t>
-                  </w:r>
-                </w:p>
-              </w:txbxContent>
-            </v:textbox>
-            <w10:wrap anchorx="page"/>
-          </v:shape>
-        </w:pict>
-      </w:r>
-      <w:r>
-        <w:rPr>
-          <w:lang w:val="es-VE"/>
-        </w:rPr>
-        <w:pict>
           <v:shape id="Text Box 66" o:spid="_x0000_s1034" type="#_x0000_t202" style="position:absolute;margin-left:392.8pt;margin-top:362.6pt;width:157.55pt;height:162.7pt;z-index:251772928;visibility:visible;mso-position-horizontal-relative:page;mso-width-relative:margin;mso-height-relative:margin" o:gfxdata="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" filled="f" stroked="f" strokeweight=".5pt">
             <v:textbox>
               <w:txbxContent>
@@ -874,46 +1266,79 @@
           <w:lang w:val="es-VE"/>
         </w:rPr>
         <w:pict>
-          <v:shape id="Text Box 60" o:spid="_x0000_s1037" type="#_x0000_t202" style="position:absolute;margin-left:150.8pt;margin-top:99.15pt;width:139.9pt;height:162.65pt;z-index:251760640;visibility:visible;mso-position-horizontal-relative:page;mso-width-relative:margin;mso-height-relative:margin" o:gfxdata="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" filled="f" stroked="f" strokeweight=".5pt">
+          <v:shape id="Text Box 48" o:spid="_x0000_s1040" type="#_x0000_t202" style="position:absolute;margin-left:68.75pt;margin-top:-15.6pt;width:550.7pt;height:32.2pt;z-index:251738112;visibility:visible;mso-width-relative:margin;mso-height-relative:margin" o:gfxdata="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" filled="f" stroked="f" strokeweight=".5pt">
             <v:textbox>
               <w:txbxContent>
                 <w:p>
                   <w:pPr>
-                    <w:pStyle w:val="Prrafodelista"/>
-                    <w:numPr>
-                      <w:ilvl w:val="0"/>
-                      <w:numId w:val="2"/>
-                    </w:numPr>
+                    <w:spacing w:after="240"/>
+                    <w:jc w:val="center"/>
                     <w:rPr>
                       <w:b/>
                       <w:bCs/>
-                      <w:sz w:val="28"/>
-                      <w:szCs w:val="28"/>
-                      <w:lang w:val="es-VE"/>
-                    </w:rPr>
-                  </w:pPr>
-                  <w:r>
-                    <w:rPr>
-                      <w:szCs w:val="20"/>
-                      <w:lang w:val="es-VE"/>
-                    </w:rPr>
-                    <w:t>Monitoreo de funciones</w:t>
-                  </w:r>
-                  <w:r>
-                    <w:rPr>
-                      <w:szCs w:val="20"/>
-                      <w:lang w:val="es-VE"/>
-                    </w:rPr>
-                    <w:t>.</w:t>
-                  </w:r>
-                </w:p>
-                <w:p>
-                  <w:pPr>
-                    <w:pStyle w:val="Prrafodelista"/>
-                    <w:numPr>
-                      <w:ilvl w:val="0"/>
-                      <w:numId w:val="2"/>
-                    </w:numPr>
+                      <w:sz w:val="20"/>
+                      <w:szCs w:val="18"/>
+                      <w:lang w:val="es-VE"/>
+                    </w:rPr>
+                  </w:pPr>
+                  <w:bookmarkStart w:id="0" w:name="_Hlk194516779"/>
+                  <w:r>
+                    <w:rPr>
+                      <w:b/>
+                      <w:bCs/>
+                      <w:sz w:val="20"/>
+                      <w:szCs w:val="18"/>
+                      <w:lang w:val="es-VE"/>
+                    </w:rPr>
+                    <w:t>Importar y proveer repuestos y piezas automotrices para todo tipo de vehículos a empresas de todo el país, abarcando la mayor variedad de marcas, para consolidarse como una empresa de referencia en el sector.</w:t>
+                  </w:r>
+                </w:p>
+                <w:bookmarkEnd w:id="0"/>
+                <w:p>
+                  <w:pPr>
+                    <w:rPr>
+                      <w:lang w:val="es-VE"/>
+                    </w:rPr>
+                  </w:pPr>
+                </w:p>
+              </w:txbxContent>
+            </v:textbox>
+          </v:shape>
+        </w:pict>
+      </w:r>
+      <w:r>
+        <w:rPr>
+          <w:lang w:val="es-VE"/>
+        </w:rPr>
+        <w:pict>
+          <v:rect id="Rectangle 10" o:spid="_x0000_s1041" style="position:absolute;margin-left:66.55pt;margin-top:-14.25pt;width:556.3pt;height:28.65pt;z-index:251677696;visibility:visible;mso-position-horizontal-relative:margin;mso-width-relative:margin;mso-height-relative:margin;v-text-anchor:bottom" o:gfxdata="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" fillcolor="#ed7d31 [3205]" strokecolor="#823b0b [1605]" strokeweight="1pt">
+            <v:textbox>
+              <w:txbxContent>
+                <w:p>
+                  <w:pPr>
+                    <w:jc w:val="center"/>
+                    <w:rPr>
+                      <w:lang w:val="es-VE"/>
+                    </w:rPr>
+                  </w:pPr>
+                </w:p>
+              </w:txbxContent>
+            </v:textbox>
+            <w10:wrap anchorx="margin"/>
+          </v:rect>
+        </w:pict>
+      </w:r>
+      <w:r>
+        <w:rPr>
+          <w:lang w:val="es-VE"/>
+        </w:rPr>
+        <w:pict>
+          <v:shape id="Text Box 49" o:spid="_x0000_s1042" type="#_x0000_t202" style="position:absolute;margin-left:23.1pt;margin-top:39.4pt;width:117.1pt;height:41.05pt;z-index:251740160;visibility:visible;mso-position-horizontal-relative:page;mso-width-relative:margin;mso-height-relative:margin" o:gfxdata="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" filled="f" stroked="f" strokeweight=".5pt">
+            <v:textbox>
+              <w:txbxContent>
+                <w:p>
+                  <w:pPr>
+                    <w:jc w:val="center"/>
                     <w:rPr>
                       <w:b/>
                       <w:bCs/>
@@ -924,37 +1349,13 @@
                   </w:pPr>
                   <w:r>
                     <w:rPr>
-                      <w:lang w:val="es-VE"/>
-                    </w:rPr>
-                    <w:t>Mejorar continuamente los procesos operativos</w:t>
-                  </w:r>
-                  <w:r>
-                    <w:rPr>
-                      <w:lang w:val="es-VE"/>
-                    </w:rPr>
-                    <w:t>.</w:t>
-                  </w:r>
-                </w:p>
-                <w:p>
-                  <w:pPr>
-                    <w:pStyle w:val="Prrafodelista"/>
-                    <w:numPr>
-                      <w:ilvl w:val="0"/>
-                      <w:numId w:val="2"/>
-                    </w:numPr>
-                    <w:rPr>
                       <w:b/>
                       <w:bCs/>
-                      <w:sz w:val="36"/>
-                      <w:szCs w:val="36"/>
-                      <w:lang w:val="es-VE"/>
-                    </w:rPr>
-                  </w:pPr>
-                  <w:r>
-                    <w:rPr>
-                      <w:lang w:val="es-VE"/>
-                    </w:rPr>
-                    <w:t>Corregir fallas de los sistemas.</w:t>
+                      <w:sz w:val="28"/>
+                      <w:szCs w:val="24"/>
+                      <w:lang w:val="es-VE"/>
+                    </w:rPr>
+                    <w:t>Gerencia general</w:t>
                   </w:r>
                 </w:p>
               </w:txbxContent>
@@ -968,7 +1369,7 @@
           <w:lang w:val="es-VE"/>
         </w:rPr>
         <w:pict>
-          <v:shape id="Text Box 52" o:spid="_x0000_s1038" type="#_x0000_t202" style="position:absolute;margin-left:459.15pt;margin-top:37.35pt;width:135.15pt;height:41.05pt;z-index:251746304;visibility:visible;mso-position-horizontal-relative:page;mso-width-relative:margin;mso-height-relative:margin" o:gfxdata="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" filled="f" stroked="f" strokeweight=".5pt">
+          <v:shape id="Text Box 58" o:spid="_x0000_s1044" type="#_x0000_t202" style="position:absolute;margin-left:17.25pt;margin-top:299pt;width:156.95pt;height:41.05pt;z-index:251756544;visibility:visible;mso-position-horizontal-relative:page;mso-width-relative:margin;mso-height-relative:margin" o:gfxdata="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" filled="f" stroked="f" strokeweight=".5pt">
             <v:textbox>
               <w:txbxContent>
                 <w:p>
@@ -977,8 +1378,8 @@
                     <w:rPr>
                       <w:b/>
                       <w:bCs/>
-                      <w:sz w:val="44"/>
-                      <w:szCs w:val="44"/>
+                      <w:sz w:val="48"/>
+                      <w:szCs w:val="48"/>
                       <w:lang w:val="es-VE"/>
                     </w:rPr>
                   </w:pPr>
@@ -986,21 +1387,11 @@
                     <w:rPr>
                       <w:b/>
                       <w:bCs/>
-                      <w:sz w:val="36"/>
-                      <w:szCs w:val="32"/>
-                      <w:lang w:val="es-VE"/>
-                    </w:rPr>
-                    <w:t>Administració</w:t>
-                  </w:r>
-                  <w:r>
-                    <w:rPr>
-                      <w:b/>
-                      <w:bCs/>
-                      <w:sz w:val="36"/>
-                      <w:szCs w:val="32"/>
-                      <w:lang w:val="es-VE"/>
-                    </w:rPr>
-                    <w:t>n</w:t>
+                      <w:sz w:val="40"/>
+                      <w:szCs w:val="36"/>
+                      <w:lang w:val="es-VE"/>
+                    </w:rPr>
+                    <w:t>Contabilidad</w:t>
                   </w:r>
                 </w:p>
               </w:txbxContent>
@@ -1014,277 +1405,6 @@
           <w:lang w:val="es-VE"/>
         </w:rPr>
         <w:pict>
-          <v:shape id="Text Box 50" o:spid="_x0000_s1039" type="#_x0000_t202" style="position:absolute;margin-left:156.9pt;margin-top:33.25pt;width:144.65pt;height:57pt;z-index:251742208;visibility:visible;mso-position-horizontal-relative:page;mso-width-relative:margin;mso-height-relative:margin" o:gfxdata="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" filled="f" stroked="f" strokeweight=".5pt">
-            <v:textbox>
-              <w:txbxContent>
-                <w:p>
-                  <w:pPr>
-                    <w:spacing w:after="0" w:line="240" w:lineRule="auto"/>
-                    <w:jc w:val="center"/>
-                    <w:rPr>
-                      <w:b/>
-                      <w:bCs/>
-                      <w:sz w:val="28"/>
-                      <w:szCs w:val="24"/>
-                      <w:lang w:val="es-VE"/>
-                    </w:rPr>
-                  </w:pPr>
-                  <w:r>
-                    <w:rPr>
-                      <w:b/>
-                      <w:bCs/>
-                      <w:sz w:val="28"/>
-                      <w:szCs w:val="24"/>
-                      <w:lang w:val="es-VE"/>
-                    </w:rPr>
-                    <w:t>Gerencia de</w:t>
-                  </w:r>
-                </w:p>
-                <w:p>
-                  <w:pPr>
-                    <w:spacing w:after="0" w:line="240" w:lineRule="auto"/>
-                    <w:jc w:val="center"/>
-                    <w:rPr>
-                      <w:b/>
-                      <w:bCs/>
-                      <w:sz w:val="28"/>
-                      <w:szCs w:val="24"/>
-                      <w:lang w:val="es-VE"/>
-                    </w:rPr>
-                  </w:pPr>
-                  <w:r>
-                    <w:rPr>
-                      <w:b/>
-                      <w:bCs/>
-                      <w:sz w:val="28"/>
-                      <w:szCs w:val="24"/>
-                      <w:lang w:val="es-VE"/>
-                    </w:rPr>
-                    <w:t>operaciones</w:t>
-                  </w:r>
-                </w:p>
-              </w:txbxContent>
-            </v:textbox>
-            <w10:wrap anchorx="page"/>
-          </v:shape>
-        </w:pict>
-      </w:r>
-      <w:r>
-        <w:rPr>
-          <w:lang w:val="es-VE"/>
-        </w:rPr>
-        <w:pict>
-          <v:shape id="Text Box 48" o:spid="_x0000_s1040" type="#_x0000_t202" style="position:absolute;margin-left:68.75pt;margin-top:-15.6pt;width:550.7pt;height:32.2pt;z-index:251738112;visibility:visible;mso-width-relative:margin;mso-height-relative:margin" o:gfxdata="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" filled="f" stroked="f" strokeweight=".5pt">
-            <v:textbox>
-              <w:txbxContent>
-                <w:p>
-                  <w:pPr>
-                    <w:spacing w:after="240"/>
-                    <w:jc w:val="center"/>
-                    <w:rPr>
-                      <w:b/>
-                      <w:bCs/>
-                      <w:sz w:val="20"/>
-                      <w:szCs w:val="18"/>
-                      <w:lang w:val="es-VE"/>
-                    </w:rPr>
-                  </w:pPr>
-                  <w:bookmarkStart w:id="0" w:name="_Hlk194516779"/>
-                  <w:r>
-                    <w:rPr>
-                      <w:b/>
-                      <w:bCs/>
-                      <w:sz w:val="20"/>
-                      <w:szCs w:val="18"/>
-                      <w:lang w:val="es-VE"/>
-                    </w:rPr>
-                    <w:t>Importar y proveer repuestos y piezas automotrices para todo tipo de vehículos a empresas de todo el país, abarcando la mayor variedad de marcas, para consolidarse como una empresa de referencia en el sector.</w:t>
-                  </w:r>
-                </w:p>
-                <w:bookmarkEnd w:id="0"/>
-                <w:p>
-                  <w:pPr>
-                    <w:rPr>
-                      <w:lang w:val="es-VE"/>
-                    </w:rPr>
-                  </w:pPr>
-                </w:p>
-              </w:txbxContent>
-            </v:textbox>
-          </v:shape>
-        </w:pict>
-      </w:r>
-      <w:r>
-        <w:rPr>
-          <w:lang w:val="es-VE"/>
-        </w:rPr>
-        <w:pict>
-          <v:rect id="Rectangle 10" o:spid="_x0000_s1041" style="position:absolute;margin-left:66.55pt;margin-top:-14.25pt;width:556.3pt;height:28.65pt;z-index:251677696;visibility:visible;mso-position-horizontal-relative:margin;mso-width-relative:margin;mso-height-relative:margin;v-text-anchor:bottom" o:gfxdata="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" fillcolor="#ed7d31 [3205]" strokecolor="#823b0b [1605]" strokeweight="1pt">
-            <v:textbox>
-              <w:txbxContent>
-                <w:p>
-                  <w:pPr>
-                    <w:jc w:val="center"/>
-                    <w:rPr>
-                      <w:lang w:val="es-VE"/>
-                    </w:rPr>
-                  </w:pPr>
-                </w:p>
-              </w:txbxContent>
-            </v:textbox>
-            <w10:wrap anchorx="margin"/>
-          </v:rect>
-        </w:pict>
-      </w:r>
-      <w:r>
-        <w:rPr>
-          <w:lang w:val="es-VE"/>
-        </w:rPr>
-        <w:pict>
-          <v:shape id="Text Box 49" o:spid="_x0000_s1042" type="#_x0000_t202" style="position:absolute;margin-left:23.1pt;margin-top:39.4pt;width:117.1pt;height:41.05pt;z-index:251740160;visibility:visible;mso-position-horizontal-relative:page;mso-width-relative:margin;mso-height-relative:margin" o:gfxdata="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" filled="f" stroked="f" strokeweight=".5pt">
-            <v:textbox>
-              <w:txbxContent>
-                <w:p>
-                  <w:pPr>
-                    <w:jc w:val="center"/>
-                    <w:rPr>
-                      <w:b/>
-                      <w:bCs/>
-                      <w:sz w:val="36"/>
-                      <w:szCs w:val="36"/>
-                      <w:lang w:val="es-VE"/>
-                    </w:rPr>
-                  </w:pPr>
-                  <w:r>
-                    <w:rPr>
-                      <w:b/>
-                      <w:bCs/>
-                      <w:sz w:val="28"/>
-                      <w:szCs w:val="24"/>
-                      <w:lang w:val="es-VE"/>
-                    </w:rPr>
-                    <w:t>Gerencia general</w:t>
-                  </w:r>
-                </w:p>
-              </w:txbxContent>
-            </v:textbox>
-            <w10:wrap anchorx="page"/>
-          </v:shape>
-        </w:pict>
-      </w:r>
-      <w:r>
-        <w:rPr>
-          <w:lang w:val="es-VE"/>
-        </w:rPr>
-        <w:pict>
-          <v:shape id="Text Box 53" o:spid="_x0000_s1043" type="#_x0000_t202" style="position:absolute;margin-left:626.95pt;margin-top:36.7pt;width:127.25pt;height:41.05pt;z-index:251748352;visibility:visible;mso-position-horizontal-relative:page;mso-width-relative:margin;mso-height-relative:margin" o:gfxdata="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" filled="f" stroked="f" strokeweight=".5pt">
-            <v:textbox>
-              <w:txbxContent>
-                <w:p>
-                  <w:pPr>
-                    <w:jc w:val="center"/>
-                    <w:rPr>
-                      <w:b/>
-                      <w:bCs/>
-                      <w:sz w:val="48"/>
-                      <w:szCs w:val="48"/>
-                      <w:lang w:val="es-VE"/>
-                    </w:rPr>
-                  </w:pPr>
-                  <w:r>
-                    <w:rPr>
-                      <w:b/>
-                      <w:bCs/>
-                      <w:sz w:val="40"/>
-                      <w:szCs w:val="36"/>
-                      <w:lang w:val="es-VE"/>
-                    </w:rPr>
-                    <w:t>Compras</w:t>
-                  </w:r>
-                </w:p>
-              </w:txbxContent>
-            </v:textbox>
-            <w10:wrap anchorx="page"/>
-          </v:shape>
-        </w:pict>
-      </w:r>
-      <w:r>
-        <w:rPr>
-          <w:lang w:val="es-VE"/>
-        </w:rPr>
-        <w:pict>
-          <v:shape id="Text Box 58" o:spid="_x0000_s1044" type="#_x0000_t202" style="position:absolute;margin-left:17.25pt;margin-top:299pt;width:156.95pt;height:41.05pt;z-index:251756544;visibility:visible;mso-position-horizontal-relative:page;mso-width-relative:margin;mso-height-relative:margin" o:gfxdata="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" filled="f" stroked="f" strokeweight=".5pt">
-            <v:textbox>
-              <w:txbxContent>
-                <w:p>
-                  <w:pPr>
-                    <w:jc w:val="center"/>
-                    <w:rPr>
-                      <w:b/>
-                      <w:bCs/>
-                      <w:sz w:val="48"/>
-                      <w:szCs w:val="48"/>
-                      <w:lang w:val="es-VE"/>
-                    </w:rPr>
-                  </w:pPr>
-                  <w:r>
-                    <w:rPr>
-                      <w:b/>
-                      <w:bCs/>
-                      <w:sz w:val="40"/>
-                      <w:szCs w:val="36"/>
-                      <w:lang w:val="es-VE"/>
-                    </w:rPr>
-                    <w:t>Contabilidad</w:t>
-                  </w:r>
-                </w:p>
-              </w:txbxContent>
-            </v:textbox>
-            <w10:wrap anchorx="page"/>
-          </v:shape>
-        </w:pict>
-      </w:r>
-      <w:r>
-        <w:rPr>
-          <w:lang w:val="es-VE"/>
-        </w:rPr>
-        <w:pict>
-          <v:shape id="Text Box 51" o:spid="_x0000_s1045" type="#_x0000_t202" style="position:absolute;margin-left:314.4pt;margin-top:35.3pt;width:112.65pt;height:41.05pt;z-index:251744256;visibility:visible;mso-position-horizontal-relative:page;mso-width-relative:margin;mso-height-relative:margin" o:gfxdata="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" filled="f" stroked="f" strokeweight=".5pt">
-            <v:textbox>
-              <w:txbxContent>
-                <w:p>
-                  <w:pPr>
-                    <w:jc w:val="center"/>
-                    <w:rPr>
-                      <w:b/>
-                      <w:bCs/>
-                      <w:sz w:val="48"/>
-                      <w:szCs w:val="48"/>
-                      <w:lang w:val="es-VE"/>
-                    </w:rPr>
-                  </w:pPr>
-                  <w:r>
-                    <w:rPr>
-                      <w:b/>
-                      <w:bCs/>
-                      <w:sz w:val="40"/>
-                      <w:szCs w:val="36"/>
-                      <w:lang w:val="es-VE"/>
-                    </w:rPr>
-                    <w:t>Ventas</w:t>
-                  </w:r>
-                </w:p>
-              </w:txbxContent>
-            </v:textbox>
-            <w10:wrap anchorx="page"/>
-          </v:shape>
-        </w:pict>
-      </w:r>
-      <w:r>
-        <w:rPr>
-          <w:lang w:val="es-VE"/>
-        </w:rPr>
-        <w:pict>
           <v:line id="Straight Connector 42" o:spid="_x0000_s1082" style="position:absolute;flip:x;z-index:-251579392;visibility:visible;mso-width-relative:margin;mso-height-relative:margin" from="600.45pt,330.1pt" to="600.65pt,372.85pt" o:gfxdata="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" strokecolor="#4472c4 [3204]" strokeweight=".5pt">
             <v:stroke joinstyle="miter"/>
           </v:line>
@@ -1325,114 +1445,8 @@
           <w:lang w:val="es-VE"/>
         </w:rPr>
         <w:pict>
-          <v:line id="Straight Connector 38" o:spid="_x0000_s1078" style="position:absolute;flip:x;z-index:-251587584;visibility:visible;mso-width-relative:margin;mso-height-relative:margin" from="614pt,64.5pt" to="614.2pt,107.25pt" o:gfxdata="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" strokecolor="#4472c4 [3204]" strokeweight=".5pt">
-            <v:stroke joinstyle="miter"/>
-          </v:line>
-        </w:pict>
-      </w:r>
-      <w:r>
-        <w:rPr>
-          <w:lang w:val="es-VE"/>
-        </w:rPr>
-        <w:pict>
-          <v:line id="Straight Connector 37" o:spid="_x0000_s1077" style="position:absolute;flip:x;z-index:-251589632;visibility:visible;mso-width-relative:margin;mso-height-relative:margin" from="448.3pt,66.55pt" to="448.5pt,109.3pt" o:gfxdata="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" strokecolor="#4472c4 [3204]" strokeweight=".5pt">
-            <v:stroke joinstyle="miter"/>
-          </v:line>
-        </w:pict>
-      </w:r>
-      <w:r>
-        <w:rPr>
-          <w:lang w:val="es-VE"/>
-        </w:rPr>
-        <w:pict>
           <v:line id="Straight Connector 36" o:spid="_x0000_s1076" style="position:absolute;flip:x;z-index:-251591680;visibility:visible;mso-width-relative:margin;mso-height-relative:margin" from="2pt,69.25pt" to="2.2pt,112pt" o:gfxdata="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" strokecolor="#4472c4 [3204]" strokeweight=".5pt">
             <v:stroke joinstyle="miter"/>
-          </v:line>
-        </w:pict>
-      </w:r>
-      <w:r>
-        <w:rPr>
-          <w:lang w:val="es-VE"/>
-        </w:rPr>
-        <w:pict>
-          <v:line id="Straight Connector 35" o:spid="_x0000_s1075" style="position:absolute;flip:x;z-index:-251593728;visibility:visible;mso-width-relative:margin;mso-height-relative:margin" from="157.55pt,65.2pt" to="157.75pt,107.95pt" o:gfxdata="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" strokecolor="#4472c4 [3204]" strokeweight=".5pt">
-            <v:stroke joinstyle="miter"/>
-          </v:line>
-        </w:pict>
-      </w:r>
-      <w:r>
-        <w:rPr>
-          <w:lang w:val="es-VE"/>
-        </w:rPr>
-        <w:pict>
-          <v:line id="Straight Connector 34" o:spid="_x0000_s1074" style="position:absolute;flip:x;z-index:-251595776;visibility:visible;mso-width-relative:margin;mso-height-relative:margin" from="304.3pt,69.25pt" to="304.5pt,112pt" o:gfxdata="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" strokecolor="#4472c4 [3204]" strokeweight=".5pt">
-            <v:stroke joinstyle="miter"/>
-          </v:line>
-        </w:pict>
-      </w:r>
-      <w:r>
-        <w:rPr>
-          <w:lang w:val="es-VE"/>
-        </w:rPr>
-        <w:pict>
-          <v:line id="Straight Connector 32" o:spid="_x0000_s1073" style="position:absolute;flip:x;z-index:-251599872;visibility:visible;mso-position-horizontal-relative:margin;mso-width-relative:margin;mso-height-relative:margin" from="535.9pt,23.05pt" to="538.4pt,302.6pt" o:gfxdata="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" strokecolor="#4472c4 [3204]" strokeweight=".5pt">
-            <v:stroke joinstyle="miter"/>
-            <w10:wrap anchorx="margin"/>
-          </v:line>
-        </w:pict>
-      </w:r>
-      <w:r>
-        <w:rPr>
-          <w:lang w:val="es-VE"/>
-        </w:rPr>
-        <w:pict>
-          <v:line id="Straight Connector 31" o:spid="_x0000_s1072" style="position:absolute;flip:x;z-index:-251601920;visibility:visible;mso-position-horizontal-relative:margin;mso-width-relative:margin;mso-height-relative:margin" from="226.15pt,24.45pt" to="228.65pt,304pt" o:gfxdata="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" strokecolor="#4472c4 [3204]" strokeweight=".5pt">
-            <v:stroke joinstyle="miter"/>
-            <w10:wrap anchorx="margin"/>
-          </v:line>
-        </w:pict>
-      </w:r>
-      <w:r>
-        <w:rPr>
-          <w:lang w:val="es-VE"/>
-        </w:rPr>
-        <w:pict>
-          <v:line id="Straight Connector 30" o:spid="_x0000_s1071" style="position:absolute;flip:x;z-index:-251603968;visibility:visible;mso-position-horizontal-relative:margin;mso-width-relative:margin;mso-height-relative:margin" from="81.5pt,23.05pt" to="84pt,302.6pt" o:gfxdata="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" strokecolor="#4472c4 [3204]" strokeweight=".5pt">
-            <v:stroke joinstyle="miter"/>
-            <w10:wrap anchorx="margin"/>
-          </v:line>
-        </w:pict>
-      </w:r>
-      <w:r>
-        <w:rPr>
-          <w:lang w:val="es-VE"/>
-        </w:rPr>
-        <w:pict>
-          <v:line id="Straight Connector 29" o:spid="_x0000_s1070" style="position:absolute;flip:x;z-index:-251606016;visibility:visible;mso-position-horizontal-relative:margin;mso-width-relative:margin;mso-height-relative:margin" from="640.5pt,23.05pt" to="640.7pt,65.8pt" o:gfxdata="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" strokecolor="#4472c4 [3204]" strokeweight=".5pt">
-            <v:stroke joinstyle="miter"/>
-            <w10:wrap anchorx="margin"/>
-          </v:line>
-        </w:pict>
-      </w:r>
-      <w:r>
-        <w:rPr>
-          <w:lang w:val="es-VE"/>
-        </w:rPr>
-        <w:pict>
-          <v:line id="Straight Connector 28" o:spid="_x0000_s1069" style="position:absolute;flip:x;z-index:-251608064;visibility:visible;mso-position-horizontal-relative:margin;mso-width-relative:margin;mso-height-relative:margin" from="461.85pt,23.75pt" to="462.05pt,66.5pt" o:gfxdata="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" strokecolor="#4472c4 [3204]" strokeweight=".5pt">
-            <v:stroke joinstyle="miter"/>
-            <w10:wrap anchorx="margin"/>
-          </v:line>
-        </w:pict>
-      </w:r>
-      <w:r>
-        <w:rPr>
-          <w:lang w:val="es-VE"/>
-        </w:rPr>
-        <w:pict>
-          <v:line id="Straight Connector 27" o:spid="_x0000_s1068" style="position:absolute;flip:x;z-index:-251610112;visibility:visible;mso-position-horizontal-relative:margin;mso-width-relative:margin;mso-height-relative:margin" from="149.4pt,23.75pt" to="149.6pt,66.5pt" o:gfxdata="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" strokecolor="#4472c4 [3204]" strokeweight=".5pt">
-            <v:stroke joinstyle="miter"/>
-            <w10:wrap anchorx="margin"/>
           </v:line>
         </w:pict>
       </w:r>
@@ -1463,16 +1477,6 @@
           <w:lang w:val="es-VE"/>
         </w:rPr>
         <w:pict>
-          <v:line id="Straight Connector 24" o:spid="_x0000_s1065" style="position:absolute;flip:x;z-index:-251616256;visibility:visible;mso-width-relative:margin;mso-height-relative:margin" from="315.8pt,4.05pt" to="316pt,46.8pt" o:gfxdata="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" strokecolor="#4472c4 [3204]" strokeweight=".5pt">
-            <v:stroke joinstyle="miter"/>
-          </v:line>
-        </w:pict>
-      </w:r>
-      <w:r>
-        <w:rPr>
-          <w:lang w:val="es-VE"/>
-        </w:rPr>
-        <w:pict>
           <v:line id="Straight Connector 21" o:spid="_x0000_s1064" style="position:absolute;flip:x;z-index:-251618304;visibility:visible;mso-width-relative:margin;mso-height-relative:margin" from="320.65pt,-38.9pt" to="320.85pt,3.85pt" o:gfxdata="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" strokecolor="#4472c4 [3204]" strokeweight=".5pt">
             <v:stroke joinstyle="miter"/>
           </v:line>
@@ -1506,104 +1510,6 @@
           <v:roundrect id="Rectangle: Rounded Corners 18" o:spid="_x0000_s1061" style="position:absolute;margin-left:125.25pt;margin-top:363pt;width:165pt;height:162pt;z-index:251693056;visibility:visible;mso-width-relative:margin;v-text-anchor:middle" arcsize="10923f" o:gfxdata="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" fillcolor="#c00000" strokecolor="#1f3763 [1604]" strokeweight="1pt">
             <v:stroke joinstyle="miter"/>
           </v:roundrect>
-        </w:pict>
-      </w:r>
-      <w:r>
-        <w:rPr>
-          <w:lang w:val="es-VE"/>
-        </w:rPr>
-        <w:pict>
-          <v:roundrect id="Rectangle: Rounded Corners 16" o:spid="_x0000_s1060" style="position:absolute;margin-left:554.25pt;margin-top:102pt;width:123.75pt;height:162pt;z-index:251688960;visibility:visible;v-text-anchor:middle" arcsize="10923f" o:gfxdata="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" fillcolor="#7030a0" strokecolor="#1f3763 [1604]" strokeweight="1pt">
-            <v:stroke joinstyle="miter"/>
-          </v:roundrect>
-        </w:pict>
-      </w:r>
-      <w:r>
-        <w:rPr>
-          <w:lang w:val="es-VE"/>
-        </w:rPr>
-        <w:pict>
-          <v:roundrect id="Rectangle: Rounded Corners 15" o:spid="_x0000_s1059" style="position:absolute;margin-left:389.25pt;margin-top:103.5pt;width:123.75pt;height:162pt;z-index:251686912;visibility:visible;v-text-anchor:middle" arcsize="10923f" o:gfxdata="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" fillcolor="#5b9bd5 [3208]" strokecolor="#1f4d78 [1608]" strokeweight="1pt">
-            <v:stroke joinstyle="miter"/>
-          </v:roundrect>
-        </w:pict>
-      </w:r>
-      <w:r>
-        <w:rPr>
-          <w:lang w:val="es-VE"/>
-        </w:rPr>
-        <w:pict>
-          <v:roundrect id="Rectangle: Rounded Corners 14" o:spid="_x0000_s1058" style="position:absolute;margin-left:239.25pt;margin-top:96pt;width:123.75pt;height:162pt;z-index:251684864;visibility:visible;v-text-anchor:middle" arcsize="10923f" o:gfxdata="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" fillcolor="#a5a5a5 [3206]" strokecolor="#525252 [1606]" strokeweight="1pt">
-            <v:stroke joinstyle="miter"/>
-          </v:roundrect>
-        </w:pict>
-      </w:r>
-      <w:r>
-        <w:rPr>
-          <w:lang w:val="es-VE"/>
-        </w:rPr>
-        <w:pict>
-          <v:roundrect id="Rectangle: Rounded Corners 13" o:spid="_x0000_s1057" style="position:absolute;margin-left:96pt;margin-top:101.25pt;width:123.75pt;height:162pt;z-index:251682816;visibility:visible;v-text-anchor:middle" arcsize="10923f" o:gfxdata="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" fillcolor="#70ad47 [3209]" strokecolor="#375623 [1609]" strokeweight="1pt">
-            <v:stroke joinstyle="miter"/>
-          </v:roundrect>
-        </w:pict>
-      </w:r>
-      <w:r>
-        <w:rPr>
-          <w:lang w:val="es-VE"/>
-        </w:rPr>
-        <w:pict>
-          <v:roundrect id="Rectangle: Rounded Corners 12" o:spid="_x0000_s1046" style="position:absolute;margin-left:-54.75pt;margin-top:96pt;width:123.75pt;height:162pt;z-index:251680768;visibility:visible;mso-width-relative:margin;mso-height-relative:margin;v-text-anchor:middle" arcsize="10923f" o:gfxdata="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" fillcolor="#ffc000 [3207]" strokecolor="#7f5f00 [1607]" strokeweight="1pt">
-            <v:stroke joinstyle="miter"/>
-            <v:textbox>
-              <w:txbxContent>
-                <w:p>
-                  <w:pPr>
-                    <w:jc w:val="center"/>
-                    <w:rPr>
-                      <w:lang w:val="es-VE"/>
-                    </w:rPr>
-                  </w:pPr>
-                </w:p>
-              </w:txbxContent>
-            </v:textbox>
-          </v:roundrect>
-        </w:pict>
-      </w:r>
-      <w:r>
-        <w:rPr>
-          <w:lang w:val="es-VE"/>
-        </w:rPr>
-        <w:pict>
-          <v:rect id="Rectangle 11" o:spid="_x0000_s1056" style="position:absolute;margin-left:550.5pt;margin-top:38.25pt;width:132pt;height:36pt;z-index:251679744;visibility:visible;mso-position-horizontal-relative:margin;mso-width-relative:margin;v-text-anchor:middle" o:gfxdata="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" fillcolor="#7030a0" strokecolor="#1f3763 [1604]" strokeweight="1pt">
-            <w10:wrap anchorx="margin"/>
-          </v:rect>
-        </w:pict>
-      </w:r>
-      <w:r>
-        <w:rPr>
-          <w:lang w:val="es-VE"/>
-        </w:rPr>
-        <w:pict>
-          <v:rect id="Rectangle 5" o:spid="_x0000_s1055" style="position:absolute;margin-left:385.5pt;margin-top:38.25pt;width:132pt;height:36pt;z-index:251667456;visibility:visible;mso-position-horizontal-relative:margin;mso-width-relative:margin;v-text-anchor:middle" o:gfxdata="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" fillcolor="#5b9bd5 [3208]" strokecolor="#1f4d78 [1608]" strokeweight="1pt">
-            <w10:wrap anchorx="margin"/>
-          </v:rect>
-        </w:pict>
-      </w:r>
-      <w:r>
-        <w:rPr>
-          <w:lang w:val="es-VE"/>
-        </w:rPr>
-        <w:pict>
-          <v:rect id="Rectangle 4" o:spid="_x0000_s1054" style="position:absolute;margin-left:242.25pt;margin-top:36.75pt;width:123pt;height:36pt;z-index:251665408;visibility:visible;mso-width-relative:margin;v-text-anchor:middle" o:gfxdata="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" fillcolor="#a5a5a5 [3206]" strokecolor="#525252 [1606]" strokeweight="1pt"/>
-        </w:pict>
-      </w:r>
-      <w:r>
-        <w:rPr>
-          <w:lang w:val="es-VE"/>
-        </w:rPr>
-        <w:pict>
-          <v:rect id="Rectangle 3" o:spid="_x0000_s1053" style="position:absolute;margin-left:99.75pt;margin-top:36.75pt;width:114pt;height:36pt;z-index:251663360;visibility:visible;mso-width-relative:margin;v-text-anchor:middle" o:gfxdata="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" fillcolor="#70ad47 [3209]" strokecolor="#375623 [1609]" strokeweight="1pt"/>
         </w:pict>
       </w:r>
       <w:r>
@@ -3249,7 +3155,7 @@
   <a:extraClrSchemeLst/>
   <a:extLst>
     <a:ext uri="{05A4C25C-085E-4340-85A3-A5531E510DB2}">
-      <thm15:themeFamily xmlns:thm15="http://schemas.microsoft.com/office/thememl/2012/main" xmlns="" name="Office Theme" id="{62F939B6-93AF-4DB8-9C6B-D6C7DFDC589F}" vid="{4A3C46E8-61CC-4603-A589-7422A47A8E4A}"/>
+      <thm15:themeFamily xmlns="" xmlns:thm15="http://schemas.microsoft.com/office/thememl/2012/main" name="Office Theme" id="{62F939B6-93AF-4DB8-9C6B-D6C7DFDC589F}" vid="{4A3C46E8-61CC-4603-A589-7422A47A8E4A}"/>
     </a:ext>
   </a:extLst>
 </a:theme>
@@ -3260,7 +3166,7 @@
 </file>
 
 <file path=customXml/itemProps1.xml><?xml version="1.0" encoding="utf-8"?>
-<ds:datastoreItem xmlns:ds="http://schemas.openxmlformats.org/officeDocument/2006/customXml" ds:itemID="{DD98823E-FB1E-4BCC-A30D-E20927D7E8DF}">
+<ds:datastoreItem xmlns:ds="http://schemas.openxmlformats.org/officeDocument/2006/customXml" ds:itemID="{3E814761-FEB9-4E7F-AF5C-60DEB6646C8E}">
   <ds:schemaRefs>
     <ds:schemaRef ds:uri="http://schemas.openxmlformats.org/officeDocument/2006/bibliography"/>
   </ds:schemaRefs>

</xml_diff>